<commit_message>
Updated documentation a bit (mostly overall scoring clarifications) Final change to enable AC4 scoring protocol (finish triggers only, of the form [hex80]fffsss[cr][1f]
</commit_message>
<xml_diff>
--- a/documentation/mjtiming-setup.docx
+++ b/documentation/mjtiming-setup.docx
@@ -298,15 +298,7 @@
         <w:t>Unregister all drivers</w:t>
       </w:r>
       <w:r>
-        <w:t xml:space="preserve"> button (you will mark them as registered when they check in to </w:t>
-      </w:r>
-      <w:proofErr w:type="gramStart"/>
-      <w:r>
-        <w:t>registration</w:t>
-      </w:r>
-      <w:proofErr w:type="gramEnd"/>
-      <w:r>
-        <w:t>).</w:t>
+        <w:t xml:space="preserve"> button (you will mark them as registered when they check in to registration).</w:t>
       </w:r>
     </w:p>
     <w:p>
@@ -1025,12 +1017,10 @@
           <w:numId w:val="6"/>
         </w:numPr>
       </w:pPr>
-      <w:bookmarkStart w:id="0" w:name="_GoBack"/>
       <w:r>
         <w:t>yyyy_mm_dd_scoreCMD.bat</w:t>
       </w:r>
     </w:p>
-    <w:bookmarkEnd w:id="0"/>
     <w:p>
       <w:pPr>
         <w:pStyle w:val="ListParagraph"/>
@@ -1066,6 +1056,30 @@
       <w:r>
         <w:t>yyyy_mm_dd_timingData.csv</w:t>
       </w:r>
+    </w:p>
+    <w:p>
+      <w:pPr>
+        <w:pStyle w:val="ListParagraph"/>
+        <w:numPr>
+          <w:ilvl w:val="2"/>
+          <w:numId w:val="6"/>
+        </w:numPr>
+      </w:pPr>
+      <w:r>
+        <w:t>yyyy_mm_dd_</w:t>
+      </w:r>
+      <w:r>
+        <w:t>CSV</w:t>
+      </w:r>
+      <w:r>
+        <w:t>Data.csv</w:t>
+      </w:r>
+    </w:p>
+    <w:p>
+      <w:pPr>
+        <w:pStyle w:val="ListParagraph"/>
+        <w:ind w:left="2160"/>
+      </w:pPr>
     </w:p>
     <w:p>
       <w:pPr>
@@ -1102,13 +1116,49 @@
         </w:numPr>
       </w:pPr>
       <w:r>
+        <w:t>Copy the script _scorecmd_overalls.bat to your season’s scoring folder (c:\scores from above).</w:t>
+      </w:r>
+    </w:p>
+    <w:p>
+      <w:pPr>
+        <w:pStyle w:val="ListParagraph"/>
+        <w:numPr>
+          <w:ilvl w:val="1"/>
+          <w:numId w:val="6"/>
+        </w:numPr>
+      </w:pPr>
+      <w:r>
+        <w:t>Edit the script to match your club’s parameters (title, rookie, etc.)</w:t>
+      </w:r>
+    </w:p>
+    <w:p>
+      <w:pPr>
+        <w:pStyle w:val="ListParagraph"/>
+        <w:numPr>
+          <w:ilvl w:val="1"/>
+          <w:numId w:val="6"/>
+        </w:numPr>
+      </w:pPr>
+      <w:r>
         <w:t xml:space="preserve">Run the script </w:t>
       </w:r>
       <w:r>
         <w:rPr>
           <w:b/>
         </w:rPr>
-        <w:t>c:\scores\_overalls.bat</w:t>
+        <w:t>c:\scores\</w:t>
+      </w:r>
+      <w:r>
+        <w:rPr>
+          <w:b/>
+        </w:rPr>
+        <w:t>_scorecmd_</w:t>
+      </w:r>
+      <w:r>
+        <w:rPr>
+          <w:b/>
+        </w:rPr>
+        <w:t>_overalls.bat</w:t>
       </w:r>
     </w:p>
     <w:p>
@@ -1150,8 +1200,10 @@
         <w:t xml:space="preserve">  To fix this, you will need to go back and fix the driver data for those events (see next section)</w:t>
       </w:r>
       <w:r>
-        <w:br/>
-      </w:r>
+        <w:t>, regenerate the event’s scores, and then rerun the overall score script.</w:t>
+      </w:r>
+      <w:bookmarkStart w:id="0" w:name="_GoBack"/>
+      <w:bookmarkEnd w:id="0"/>
     </w:p>
     <w:p>
       <w:r>

</xml_diff>